<commit_message>
Update a large number of notes.
</commit_message>
<xml_diff>
--- a/Windows/work_on_windows.docx
+++ b/Windows/work_on_windows.docx
@@ -1,10 +1,10 @@
 
 <file path=word/document.xml><?xml version="1.0" encoding="utf-8"?>
-<w:document xmlns:wpc="http://schemas.microsoft.com/office/word/2010/wordprocessingCanvas" xmlns:cx="http://schemas.microsoft.com/office/drawing/2014/chartex" xmlns:cx1="http://schemas.microsoft.com/office/drawing/2015/9/8/chartex" xmlns:cx2="http://schemas.microsoft.com/office/drawing/2015/10/21/chartex" xmlns:cx3="http://schemas.microsoft.com/office/drawing/2016/5/9/chartex" xmlns:cx4="http://schemas.microsoft.com/office/drawing/2016/5/10/chartex" xmlns:cx5="http://schemas.microsoft.com/office/drawing/2016/5/11/chartex" xmlns:cx6="http://schemas.microsoft.com/office/drawing/2016/5/12/chartex" xmlns:cx7="http://schemas.microsoft.com/office/drawing/2016/5/13/chartex" xmlns:cx8="http://schemas.microsoft.com/office/drawing/2016/5/14/chartex" xmlns:mc="http://schemas.openxmlformats.org/markup-compatibility/2006" xmlns:aink="http://schemas.microsoft.com/office/drawing/2016/ink" xmlns:am3d="http://schemas.microsoft.com/office/drawing/2017/model3d" xmlns:o="urn:schemas-microsoft-com:office:office" xmlns:r="http://schemas.openxmlformats.org/officeDocument/2006/relationships" xmlns:m="http://schemas.openxmlformats.org/officeDocument/2006/math" xmlns:v="urn:schemas-microsoft-com:vml" xmlns:wp14="http://schemas.microsoft.com/office/word/2010/wordprocessingDrawing" xmlns:wp="http://schemas.openxmlformats.org/drawingml/2006/wordprocessingDrawing" xmlns:w10="urn:schemas-microsoft-com:office:word" xmlns:w="http://schemas.openxmlformats.org/wordprocessingml/2006/main" xmlns:w14="http://schemas.microsoft.com/office/word/2010/wordml" xmlns:w15="http://schemas.microsoft.com/office/word/2012/wordml" xmlns:w16cex="http://schemas.microsoft.com/office/word/2018/wordml/cex" xmlns:w16cid="http://schemas.microsoft.com/office/word/2016/wordml/cid" xmlns:w16="http://schemas.microsoft.com/office/word/2018/wordml" xmlns:w16sdtdh="http://schemas.microsoft.com/office/word/2020/wordml/sdtdatahash" xmlns:w16se="http://schemas.microsoft.com/office/word/2015/wordml/symex" xmlns:wpg="http://schemas.microsoft.com/office/word/2010/wordprocessingGroup" xmlns:wpi="http://schemas.microsoft.com/office/word/2010/wordprocessingInk" xmlns:wne="http://schemas.microsoft.com/office/word/2006/wordml" xmlns:wps="http://schemas.microsoft.com/office/word/2010/wordprocessingShape" mc:Ignorable="w14 w15 w16se w16cid w16 w16cex w16sdtdh wp14">
+<w:document xmlns:wpc="http://schemas.microsoft.com/office/word/2010/wordprocessingCanvas" xmlns:cx="http://schemas.microsoft.com/office/drawing/2014/chartex" xmlns:cx1="http://schemas.microsoft.com/office/drawing/2015/9/8/chartex" xmlns:cx2="http://schemas.microsoft.com/office/drawing/2015/10/21/chartex" xmlns:cx3="http://schemas.microsoft.com/office/drawing/2016/5/9/chartex" xmlns:cx4="http://schemas.microsoft.com/office/drawing/2016/5/10/chartex" xmlns:cx5="http://schemas.microsoft.com/office/drawing/2016/5/11/chartex" xmlns:cx6="http://schemas.microsoft.com/office/drawing/2016/5/12/chartex" xmlns:cx7="http://schemas.microsoft.com/office/drawing/2016/5/13/chartex" xmlns:cx8="http://schemas.microsoft.com/office/drawing/2016/5/14/chartex" xmlns:mc="http://schemas.openxmlformats.org/markup-compatibility/2006" xmlns:aink="http://schemas.microsoft.com/office/drawing/2016/ink" xmlns:am3d="http://schemas.microsoft.com/office/drawing/2017/model3d" xmlns:o="urn:schemas-microsoft-com:office:office" xmlns:oel="http://schemas.microsoft.com/office/2019/extlst" xmlns:r="http://schemas.openxmlformats.org/officeDocument/2006/relationships" xmlns:m="http://schemas.openxmlformats.org/officeDocument/2006/math" xmlns:v="urn:schemas-microsoft-com:vml" xmlns:wp14="http://schemas.microsoft.com/office/word/2010/wordprocessingDrawing" xmlns:wp="http://schemas.openxmlformats.org/drawingml/2006/wordprocessingDrawing" xmlns:w10="urn:schemas-microsoft-com:office:word" xmlns:w="http://schemas.openxmlformats.org/wordprocessingml/2006/main" xmlns:w14="http://schemas.microsoft.com/office/word/2010/wordml" xmlns:w15="http://schemas.microsoft.com/office/word/2012/wordml" xmlns:w16cex="http://schemas.microsoft.com/office/word/2018/wordml/cex" xmlns:w16cid="http://schemas.microsoft.com/office/word/2016/wordml/cid" xmlns:w16="http://schemas.microsoft.com/office/word/2018/wordml" xmlns:w16sdtdh="http://schemas.microsoft.com/office/word/2020/wordml/sdtdatahash" xmlns:w16se="http://schemas.microsoft.com/office/word/2015/wordml/symex" xmlns:wpg="http://schemas.microsoft.com/office/word/2010/wordprocessingGroup" xmlns:wpi="http://schemas.microsoft.com/office/word/2010/wordprocessingInk" xmlns:wne="http://schemas.microsoft.com/office/word/2006/wordml" xmlns:wps="http://schemas.microsoft.com/office/word/2010/wordprocessingShape" mc:Ignorable="w14 w15 w16se w16cid w16 w16cex w16sdtdh wp14">
   <w:body>
     <w:p>
       <w:pPr>
-        <w:pStyle w:val="Heading2"/>
+        <w:pStyle w:val="Titre2"/>
       </w:pPr>
       <w:r>
         <w:t>Special Characters</w:t>
@@ -1264,11 +1264,11 @@
     <w:name w:val="Normal"/>
     <w:qFormat/>
   </w:style>
-  <w:style w:type="paragraph" w:styleId="Heading2">
+  <w:style w:type="paragraph" w:styleId="Titre2">
     <w:name w:val="heading 2"/>
     <w:basedOn w:val="Normal"/>
     <w:next w:val="Normal"/>
-    <w:link w:val="Heading2Char"/>
+    <w:link w:val="Titre2Car"/>
     <w:uiPriority w:val="9"/>
     <w:semiHidden/>
     <w:unhideWhenUsed/>
@@ -1287,13 +1287,13 @@
       <w:szCs w:val="26"/>
     </w:rPr>
   </w:style>
-  <w:style w:type="character" w:default="1" w:styleId="DefaultParagraphFont">
+  <w:style w:type="character" w:default="1" w:styleId="Policepardfaut">
     <w:name w:val="Default Paragraph Font"/>
     <w:uiPriority w:val="1"/>
     <w:semiHidden/>
     <w:unhideWhenUsed/>
   </w:style>
-  <w:style w:type="table" w:default="1" w:styleId="TableNormal">
+  <w:style w:type="table" w:default="1" w:styleId="TableauNormal">
     <w:name w:val="Normal Table"/>
     <w:uiPriority w:val="99"/>
     <w:semiHidden/>
@@ -1308,16 +1308,16 @@
       </w:tblCellMar>
     </w:tblPr>
   </w:style>
-  <w:style w:type="numbering" w:default="1" w:styleId="NoList">
+  <w:style w:type="numbering" w:default="1" w:styleId="Aucuneliste">
     <w:name w:val="No List"/>
     <w:uiPriority w:val="99"/>
     <w:semiHidden/>
     <w:unhideWhenUsed/>
   </w:style>
-  <w:style w:type="character" w:customStyle="1" w:styleId="Heading2Char">
-    <w:name w:val="Heading 2 Char"/>
-    <w:basedOn w:val="DefaultParagraphFont"/>
-    <w:link w:val="Heading2"/>
+  <w:style w:type="character" w:customStyle="1" w:styleId="Titre2Car">
+    <w:name w:val="Titre 2 Car"/>
+    <w:basedOn w:val="Policepardfaut"/>
+    <w:link w:val="Titre2"/>
     <w:uiPriority w:val="9"/>
     <w:semiHidden/>
     <w:rsid w:val="0012530A"/>

</xml_diff>